<commit_message>
added more comments, created the resource folder
</commit_message>
<xml_diff>
--- a/InstallationandSetupGuide.docx
+++ b/InstallationandSetupGuide.docx
@@ -132,47 +132,41 @@
         </w:numPr>
       </w:pPr>
       <w:r>
-        <w:t>For this HEC Lab:</w:t>
+        <w:t xml:space="preserve">For this </w:t>
+      </w:r>
+      <w:r>
+        <w:t>course module</w:t>
       </w:r>
     </w:p>
     <w:p>
       <w:pPr>
         <w:pStyle w:val="ListParagraph"/>
         <w:numPr>
-          <w:ilvl w:val="0"/>
-          <w:numId w:val="2"/>
+          <w:ilvl w:val="1"/>
+          <w:numId w:val="5"/>
         </w:numPr>
       </w:pPr>
       <w:r>
-        <w:t xml:space="preserve">Navigate to </w:t>
-      </w:r>
-      <w:r>
-        <w:t>your admin folder *username*(</w:t>
-      </w:r>
-      <w:r>
-        <w:t xml:space="preserve">\\pasture. </w:t>
+        <w:t xml:space="preserve">Create a new folder and name </w:t>
+      </w:r>
+      <w:proofErr w:type="gramStart"/>
+      <w:r>
+        <w:t xml:space="preserve">it </w:t>
+      </w:r>
+      <w:r>
+        <w:t>”</w:t>
+      </w:r>
+      <w:proofErr w:type="gramEnd"/>
+      <w:r>
+        <w:t xml:space="preserve"> </w:t>
       </w:r>
       <w:proofErr w:type="spellStart"/>
-      <w:proofErr w:type="gramStart"/>
-      <w:r>
-        <w:t>ecn</w:t>
+      <w:r>
+        <w:t>yourname</w:t>
       </w:r>
       <w:proofErr w:type="spellEnd"/>
       <w:r>
-        <w:t xml:space="preserve"> .</w:t>
-      </w:r>
-      <w:proofErr w:type="gramEnd"/>
-      <w:r>
-        <w:t>purdue.edu).</w:t>
-      </w:r>
-      <w:r>
-        <w:t xml:space="preserve"> </w:t>
-      </w:r>
-      <w:r>
-        <w:t>Create a new folder and name it HEC</w:t>
-      </w:r>
-      <w:r>
-        <w:t xml:space="preserve">_” </w:t>
+        <w:t>”. Insert your name instead of “</w:t>
       </w:r>
       <w:proofErr w:type="spellStart"/>
       <w:r>
@@ -180,55 +174,47 @@
       </w:r>
       <w:proofErr w:type="spellEnd"/>
       <w:r>
-        <w:t>”. Insert your name instead of “</w:t>
-      </w:r>
-      <w:proofErr w:type="spellStart"/>
-      <w:r>
-        <w:t>yourname</w:t>
-      </w:r>
-      <w:proofErr w:type="spellEnd"/>
-      <w:r>
-        <w:t xml:space="preserve">”.  </w:t>
+        <w:t>”.</w:t>
       </w:r>
     </w:p>
     <w:p>
       <w:pPr>
         <w:pStyle w:val="ListParagraph"/>
         <w:numPr>
-          <w:ilvl w:val="0"/>
-          <w:numId w:val="2"/>
+          <w:ilvl w:val="1"/>
+          <w:numId w:val="5"/>
         </w:numPr>
       </w:pPr>
       <w:r>
-        <w:t xml:space="preserve">Download the zip file for the repo in this folder. </w:t>
-      </w:r>
-      <w:r>
-        <w:t>You will have 2 Lab folders and 4 lecture folders by the end of this</w:t>
-      </w:r>
-      <w:r>
-        <w:t xml:space="preserve"> class</w:t>
-      </w:r>
-      <w:r>
-        <w:t xml:space="preserve"> </w:t>
-      </w:r>
-      <w:r>
-        <w:t>module.</w:t>
-      </w:r>
-    </w:p>
-    <w:p>
-      <w:pPr>
-        <w:ind w:left="1080"/>
-      </w:pPr>
-    </w:p>
-    <w:p>
+        <w:t xml:space="preserve">Download the zip file for the repo in </w:t>
+      </w:r>
+      <w:proofErr w:type="gramStart"/>
+      <w:r>
+        <w:t>this</w:t>
+      </w:r>
+      <w:r>
+        <w:t xml:space="preserve"> ”</w:t>
+      </w:r>
       <w:proofErr w:type="spellStart"/>
       <w:r>
+        <w:t>yourname</w:t>
+      </w:r>
+      <w:proofErr w:type="spellEnd"/>
+      <w:proofErr w:type="gramEnd"/>
+      <w:r>
+        <w:t>”</w:t>
+      </w:r>
+      <w:r>
+        <w:t xml:space="preserve"> folder. </w:t>
+      </w:r>
+    </w:p>
+    <w:p>
+      <w:r>
         <w:rPr>
           <w:highlight w:val="yellow"/>
         </w:rPr>
-        <w:t>VSCode</w:t>
-      </w:r>
-      <w:proofErr w:type="spellEnd"/>
+        <w:t>VS Code</w:t>
+      </w:r>
       <w:r>
         <w:rPr>
           <w:highlight w:val="yellow"/>
@@ -293,14 +279,12 @@
         <w:t xml:space="preserve"> If you want to know more about the difference between the user and system installer you could visit the </w:t>
       </w:r>
       <w:hyperlink r:id="rId9" w:anchor=":~:text=VS%20Code%20provides%20both%20Windows,a%20smoother%20background%20update%20experience." w:history="1">
-        <w:proofErr w:type="spellStart"/>
         <w:r>
           <w:rPr>
             <w:rStyle w:val="Hyperlink"/>
           </w:rPr>
-          <w:t>VSCode</w:t>
+          <w:t>VS Code</w:t>
         </w:r>
-        <w:proofErr w:type="spellEnd"/>
         <w:r>
           <w:rPr>
             <w:rStyle w:val="Hyperlink"/>
@@ -363,7 +347,6 @@
           <w:color w:val="0000CC"/>
           <w:u w:val="single"/>
         </w:rPr>
-        <w:lastRenderedPageBreak/>
         <w:t>Step 2:</w:t>
       </w:r>
       <w:r>
@@ -399,14 +382,14 @@
         </w:numPr>
       </w:pPr>
       <w:r>
-        <w:t>Navigate to your</w:t>
-      </w:r>
-      <w:r>
-        <w:t xml:space="preserve"> HEC</w:t>
+        <w:t xml:space="preserve">Navigate to </w:t>
       </w:r>
       <w:proofErr w:type="gramStart"/>
       <w:r>
-        <w:t>_</w:t>
+        <w:t>your</w:t>
+      </w:r>
+      <w:r>
+        <w:t xml:space="preserve"> </w:t>
       </w:r>
       <w:r>
         <w:t>”</w:t>
@@ -418,42 +401,29 @@
       <w:proofErr w:type="spellEnd"/>
       <w:proofErr w:type="gramEnd"/>
       <w:r>
-        <w:t>” folder in the</w:t>
-      </w:r>
-      <w:r>
-        <w:t xml:space="preserve"> admin folder</w:t>
-      </w:r>
-      <w:r>
-        <w:t xml:space="preserve"> *</w:t>
-      </w:r>
-      <w:r>
-        <w:t>username</w:t>
-      </w:r>
-      <w:r>
-        <w:t>*(\\</w:t>
-      </w:r>
-      <w:proofErr w:type="spellStart"/>
-      <w:r>
-        <w:t>pasture.ecn</w:t>
-      </w:r>
-      <w:proofErr w:type="spellEnd"/>
-      <w:r>
-        <w:t xml:space="preserve"> .purdue.edu)</w:t>
-      </w:r>
-      <w:r>
-        <w:t>.</w:t>
-      </w:r>
-      <w:r>
-        <w:t xml:space="preserve"> </w:t>
-      </w:r>
-      <w:r>
-        <w:t xml:space="preserve">You must have created this while downloading the HEC lab repo from Professor </w:t>
-      </w:r>
-      <w:proofErr w:type="spellStart"/>
-      <w:r>
-        <w:t>Krogmeier’s</w:t>
-      </w:r>
-      <w:proofErr w:type="spellEnd"/>
+        <w:t>” folder</w:t>
+      </w:r>
+      <w:r>
+        <w:t xml:space="preserve">. </w:t>
+      </w:r>
+      <w:r>
+        <w:t xml:space="preserve">You must have created this while downloading the </w:t>
+      </w:r>
+      <w:r>
+        <w:t>course</w:t>
+      </w:r>
+      <w:r>
+        <w:t xml:space="preserve"> repo</w:t>
+      </w:r>
+      <w:r>
+        <w:t>sitory</w:t>
+      </w:r>
+      <w:r>
+        <w:t xml:space="preserve"> from </w:t>
+      </w:r>
+      <w:r>
+        <w:t>Oats</w:t>
+      </w:r>
       <w:r>
         <w:t xml:space="preserve"> </w:t>
       </w:r>
@@ -470,10 +440,14 @@
         </w:numPr>
       </w:pPr>
       <w:r>
+        <w:lastRenderedPageBreak/>
         <w:t>Save the “</w:t>
       </w:r>
       <w:r>
-        <w:t>VSCodeUserSetup-x64-1.77.1.exe</w:t>
+        <w:t>VSCode</w:t>
+      </w:r>
+      <w:r>
+        <w:t>UserSetup-x64-1.77.1.exe</w:t>
       </w:r>
       <w:r>
         <w:t>” file in this location.</w:t>
@@ -526,7 +500,13 @@
         <w:t xml:space="preserve"> </w:t>
       </w:r>
       <w:r>
-        <w:t>Run the installer file by double clicking on it.</w:t>
+        <w:t xml:space="preserve">Run the installer file by </w:t>
+      </w:r>
+      <w:r>
+        <w:t>double-clicking</w:t>
+      </w:r>
+      <w:r>
+        <w:t xml:space="preserve"> on it.</w:t>
       </w:r>
     </w:p>
     <w:p>
@@ -614,7 +594,13 @@
         <w:t xml:space="preserve"> it will not need any password anymore. Cancel any prompt that ask</w:t>
       </w:r>
       <w:r>
-        <w:t>s you for password.</w:t>
+        <w:t xml:space="preserve">s you for </w:t>
+      </w:r>
+      <w:r>
+        <w:t xml:space="preserve">a </w:t>
+      </w:r>
+      <w:r>
+        <w:t>password.</w:t>
       </w:r>
     </w:p>
     <w:p>
@@ -653,22 +639,18 @@
       <w:r>
         <w:t xml:space="preserve">Search for </w:t>
       </w:r>
-      <w:proofErr w:type="spellStart"/>
-      <w:r>
-        <w:t>VSCode</w:t>
-      </w:r>
-      <w:proofErr w:type="spellEnd"/>
+      <w:r>
+        <w:t>VS Code</w:t>
+      </w:r>
       <w:r>
         <w:t xml:space="preserve"> in your search bar at the bottom of your screen.</w:t>
       </w:r>
       <w:r>
         <w:t xml:space="preserve"> You should be able to see this screen for </w:t>
       </w:r>
-      <w:proofErr w:type="spellStart"/>
-      <w:r>
-        <w:t>VSCode</w:t>
-      </w:r>
-      <w:proofErr w:type="spellEnd"/>
+      <w:r>
+        <w:t>VS Code</w:t>
+      </w:r>
       <w:r>
         <w:t>.</w:t>
       </w:r>
@@ -727,7 +709,6 @@
           <w:b/>
           <w:bCs/>
         </w:rPr>
-        <w:lastRenderedPageBreak/>
         <w:t>Step5</w:t>
       </w:r>
       <w:r>
@@ -751,13 +732,26 @@
         <w:t>...</w:t>
       </w:r>
       <w:r>
-        <w:t xml:space="preserve"> and navigate to the HEC folder you downloaded and unzipped from </w:t>
-      </w:r>
-      <w:r>
-        <w:t>GitHub</w:t>
-      </w:r>
-      <w:r>
-        <w:t xml:space="preserve"> and select it.</w:t>
+        <w:t xml:space="preserve"> and navigate to </w:t>
+      </w:r>
+      <w:proofErr w:type="gramStart"/>
+      <w:r>
+        <w:t xml:space="preserve">the  </w:t>
+      </w:r>
+      <w:proofErr w:type="spellStart"/>
+      <w:r>
+        <w:t>yourname</w:t>
+      </w:r>
+      <w:proofErr w:type="spellEnd"/>
+      <w:proofErr w:type="gramEnd"/>
+      <w:r>
+        <w:t xml:space="preserve"> </w:t>
+      </w:r>
+      <w:r>
+        <w:t xml:space="preserve">folder </w:t>
+      </w:r>
+      <w:r>
+        <w:t>and select it.</w:t>
       </w:r>
     </w:p>
     <w:p>
@@ -789,19 +783,15 @@
       <w:r>
         <w:t xml:space="preserve"> when prompted by </w:t>
       </w:r>
-      <w:proofErr w:type="spellStart"/>
-      <w:r>
-        <w:t>vscode</w:t>
-      </w:r>
-      <w:proofErr w:type="spellEnd"/>
+      <w:r>
+        <w:t>VS Code</w:t>
+      </w:r>
       <w:r>
         <w:t xml:space="preserve">. It will show up in the bottom right of the window. It will install the newest version of python to your </w:t>
       </w:r>
-      <w:proofErr w:type="spellStart"/>
-      <w:r>
-        <w:t>vscode</w:t>
-      </w:r>
-      <w:proofErr w:type="spellEnd"/>
+      <w:r>
+        <w:t>VS Code</w:t>
+      </w:r>
       <w:r>
         <w:t>.</w:t>
       </w:r>
@@ -811,6 +801,7 @@
         <w:rPr>
           <w:noProof/>
         </w:rPr>
+        <w:lastRenderedPageBreak/>
         <w:drawing>
           <wp:inline distT="0" distB="0" distL="0" distR="0" wp14:anchorId="7A4F46A9" wp14:editId="03B01C4F">
             <wp:extent cx="4572000" cy="3429000"/>
@@ -901,7 +892,6 @@
         <w:rPr>
           <w:noProof/>
         </w:rPr>
-        <w:lastRenderedPageBreak/>
         <w:drawing>
           <wp:inline distT="0" distB="0" distL="0" distR="0" wp14:anchorId="7E11839E" wp14:editId="29288537">
             <wp:extent cx="4572000" cy="3609975"/>
@@ -952,6 +942,7 @@
           <w:b/>
           <w:bCs/>
         </w:rPr>
+        <w:lastRenderedPageBreak/>
         <w:t>Step 8</w:t>
       </w:r>
       <w:r>
@@ -1007,48 +998,411 @@
         <w:t>Step10</w:t>
       </w:r>
       <w:r>
-        <w:t xml:space="preserve">: We will be working with Pandas, </w:t>
-      </w:r>
-      <w:proofErr w:type="spellStart"/>
-      <w:r>
-        <w:t>numPy</w:t>
-      </w:r>
-      <w:proofErr w:type="spellEnd"/>
-      <w:r>
-        <w:t xml:space="preserve"> and Matplotlib python packages</w:t>
-      </w:r>
-      <w:r>
-        <w:t xml:space="preserve"> for the first </w:t>
-      </w:r>
-      <w:r>
-        <w:t>L</w:t>
-      </w:r>
-      <w:r>
-        <w:t>ab</w:t>
+        <w:t xml:space="preserve">: </w:t>
+      </w:r>
+      <w:r>
+        <w:t xml:space="preserve">As we are using python3 we should use pip3 to install the </w:t>
+      </w:r>
+      <w:r>
+        <w:t>packages in the</w:t>
       </w:r>
       <w:r>
         <w:t xml:space="preserve"> </w:t>
       </w:r>
       <w:r>
-        <w:t>&amp; Lecture.</w:t>
-      </w:r>
-      <w:r>
-        <w:t xml:space="preserve"> As we are using python3 we should use pip3 to install the </w:t>
-      </w:r>
-      <w:r>
-        <w:t>packages in the</w:t>
-      </w:r>
-      <w:r>
-        <w:t xml:space="preserve"> </w:t>
-      </w:r>
-      <w:proofErr w:type="spellStart"/>
-      <w:r>
-        <w:t>VSCode</w:t>
-      </w:r>
-      <w:proofErr w:type="spellEnd"/>
+        <w:t>VS Code</w:t>
+      </w:r>
       <w:r>
         <w:t xml:space="preserve"> terminal.</w:t>
       </w:r>
+    </w:p>
+    <w:p>
+      <w:pPr>
+        <w:pStyle w:val="ListParagraph"/>
+        <w:numPr>
+          <w:ilvl w:val="0"/>
+          <w:numId w:val="7"/>
+        </w:numPr>
+      </w:pPr>
+      <w:r>
+        <w:t xml:space="preserve">Open </w:t>
+      </w:r>
+      <w:r>
+        <w:t>the terminal from the tool bar in VS Code.</w:t>
+      </w:r>
+    </w:p>
+    <w:tbl>
+      <w:tblPr>
+        <w:tblStyle w:val="TableGrid"/>
+        <w:tblW w:w="0" w:type="auto"/>
+        <w:tblInd w:w="1440" w:type="dxa"/>
+        <w:tblLook w:val="04A0" w:firstRow="1" w:lastRow="0" w:firstColumn="1" w:lastColumn="0" w:noHBand="0" w:noVBand="1"/>
+      </w:tblPr>
+      <w:tblGrid>
+        <w:gridCol w:w="7910"/>
+      </w:tblGrid>
+      <w:tr>
+        <w:tc>
+          <w:tcPr>
+            <w:tcW w:w="9350" w:type="dxa"/>
+          </w:tcPr>
+          <w:p>
+            <w:pPr>
+              <w:pStyle w:val="ListParagraph"/>
+              <w:ind w:left="0"/>
+            </w:pPr>
+            <w:r>
+              <w:rPr>
+                <w:noProof/>
+              </w:rPr>
+              <w:drawing>
+                <wp:inline distT="0" distB="0" distL="0" distR="0" wp14:anchorId="76E6774C" wp14:editId="027B948D">
+                  <wp:extent cx="5943600" cy="2402205"/>
+                  <wp:effectExtent l="0" t="0" r="0" b="0"/>
+                  <wp:docPr id="1923051185" name="Picture 5" descr="A screenshot of a computer&#10;&#10;Description automatically generated"/>
+                  <wp:cNvGraphicFramePr>
+                    <a:graphicFrameLocks xmlns:a="http://schemas.openxmlformats.org/drawingml/2006/main" noChangeAspect="1"/>
+                  </wp:cNvGraphicFramePr>
+                  <a:graphic xmlns:a="http://schemas.openxmlformats.org/drawingml/2006/main">
+                    <a:graphicData uri="http://schemas.openxmlformats.org/drawingml/2006/picture">
+                      <pic:pic xmlns:pic="http://schemas.openxmlformats.org/drawingml/2006/picture">
+                        <pic:nvPicPr>
+                          <pic:cNvPr id="1923051185" name="Picture 5" descr="A screenshot of a computer&#10;&#10;Description automatically generated"/>
+                          <pic:cNvPicPr/>
+                        </pic:nvPicPr>
+                        <pic:blipFill>
+                          <a:blip r:embed="rId15" cstate="print">
+                            <a:extLst>
+                              <a:ext uri="{28A0092B-C50C-407E-A947-70E740481C1C}">
+                                <a14:useLocalDpi xmlns:a14="http://schemas.microsoft.com/office/drawing/2010/main" val="0"/>
+                              </a:ext>
+                            </a:extLst>
+                          </a:blip>
+                          <a:stretch>
+                            <a:fillRect/>
+                          </a:stretch>
+                        </pic:blipFill>
+                        <pic:spPr>
+                          <a:xfrm>
+                            <a:off x="0" y="0"/>
+                            <a:ext cx="5943600" cy="2402205"/>
+                          </a:xfrm>
+                          <a:prstGeom prst="rect">
+                            <a:avLst/>
+                          </a:prstGeom>
+                        </pic:spPr>
+                      </pic:pic>
+                    </a:graphicData>
+                  </a:graphic>
+                </wp:inline>
+              </w:drawing>
+            </w:r>
+          </w:p>
+        </w:tc>
+      </w:tr>
+      <w:tr>
+        <w:tc>
+          <w:tcPr>
+            <w:tcW w:w="9350" w:type="dxa"/>
+          </w:tcPr>
+          <w:p>
+            <w:pPr>
+              <w:pStyle w:val="ListParagraph"/>
+              <w:ind w:left="0"/>
+            </w:pPr>
+          </w:p>
+        </w:tc>
+      </w:tr>
+    </w:tbl>
+    <w:p>
+      <w:pPr>
+        <w:pStyle w:val="ListParagraph"/>
+        <w:ind w:left="1440"/>
+      </w:pPr>
+    </w:p>
+    <w:p>
+      <w:pPr>
+        <w:pStyle w:val="ListParagraph"/>
+        <w:numPr>
+          <w:ilvl w:val="0"/>
+          <w:numId w:val="7"/>
+        </w:numPr>
+      </w:pPr>
+      <w:r>
+        <w:t xml:space="preserve">Select the </w:t>
+      </w:r>
+      <w:r>
+        <w:t>termina</w:t>
+      </w:r>
+      <w:r>
+        <w:t>l command prompt.</w:t>
+      </w:r>
+    </w:p>
+    <w:tbl>
+      <w:tblPr>
+        <w:tblStyle w:val="TableGrid"/>
+        <w:tblW w:w="0" w:type="auto"/>
+        <w:tblInd w:w="1440" w:type="dxa"/>
+        <w:tblLook w:val="04A0" w:firstRow="1" w:lastRow="0" w:firstColumn="1" w:lastColumn="0" w:noHBand="0" w:noVBand="1"/>
+      </w:tblPr>
+      <w:tblGrid>
+        <w:gridCol w:w="7910"/>
+      </w:tblGrid>
+      <w:tr>
+        <w:tc>
+          <w:tcPr>
+            <w:tcW w:w="9350" w:type="dxa"/>
+          </w:tcPr>
+          <w:p>
+            <w:pPr>
+              <w:pStyle w:val="ListParagraph"/>
+              <w:ind w:left="0"/>
+            </w:pPr>
+            <w:r>
+              <w:rPr>
+                <w:noProof/>
+              </w:rPr>
+              <w:drawing>
+                <wp:inline distT="0" distB="0" distL="0" distR="0" wp14:anchorId="5FBDEF0C" wp14:editId="14889393">
+                  <wp:extent cx="5943600" cy="3010535"/>
+                  <wp:effectExtent l="0" t="0" r="0" b="0"/>
+                  <wp:docPr id="917690486" name="Picture 2" descr="A screenshot of a computer&#10;&#10;Description automatically generated"/>
+                  <wp:cNvGraphicFramePr>
+                    <a:graphicFrameLocks xmlns:a="http://schemas.openxmlformats.org/drawingml/2006/main" noChangeAspect="1"/>
+                  </wp:cNvGraphicFramePr>
+                  <a:graphic xmlns:a="http://schemas.openxmlformats.org/drawingml/2006/main">
+                    <a:graphicData uri="http://schemas.openxmlformats.org/drawingml/2006/picture">
+                      <pic:pic xmlns:pic="http://schemas.openxmlformats.org/drawingml/2006/picture">
+                        <pic:nvPicPr>
+                          <pic:cNvPr id="917690486" name="Picture 2" descr="A screenshot of a computer&#10;&#10;Description automatically generated"/>
+                          <pic:cNvPicPr/>
+                        </pic:nvPicPr>
+                        <pic:blipFill>
+                          <a:blip r:embed="rId16" cstate="print">
+                            <a:extLst>
+                              <a:ext uri="{28A0092B-C50C-407E-A947-70E740481C1C}">
+                                <a14:useLocalDpi xmlns:a14="http://schemas.microsoft.com/office/drawing/2010/main" val="0"/>
+                              </a:ext>
+                            </a:extLst>
+                          </a:blip>
+                          <a:stretch>
+                            <a:fillRect/>
+                          </a:stretch>
+                        </pic:blipFill>
+                        <pic:spPr>
+                          <a:xfrm>
+                            <a:off x="0" y="0"/>
+                            <a:ext cx="5943600" cy="3010535"/>
+                          </a:xfrm>
+                          <a:prstGeom prst="rect">
+                            <a:avLst/>
+                          </a:prstGeom>
+                        </pic:spPr>
+                      </pic:pic>
+                    </a:graphicData>
+                  </a:graphic>
+                </wp:inline>
+              </w:drawing>
+            </w:r>
+          </w:p>
+        </w:tc>
+      </w:tr>
+      <w:tr>
+        <w:tc>
+          <w:tcPr>
+            <w:tcW w:w="9350" w:type="dxa"/>
+          </w:tcPr>
+          <w:p>
+            <w:pPr>
+              <w:pStyle w:val="ListParagraph"/>
+              <w:ind w:left="0"/>
+            </w:pPr>
+          </w:p>
+        </w:tc>
+      </w:tr>
+    </w:tbl>
+    <w:p>
+      <w:pPr>
+        <w:pStyle w:val="ListParagraph"/>
+        <w:ind w:left="1440"/>
+      </w:pPr>
+    </w:p>
+    <w:p>
+      <w:pPr>
+        <w:pStyle w:val="ListParagraph"/>
+        <w:numPr>
+          <w:ilvl w:val="0"/>
+          <w:numId w:val="7"/>
+        </w:numPr>
+      </w:pPr>
+      <w:r>
+        <w:t>Install the Python packages using pip3</w:t>
+      </w:r>
+      <w:r>
+        <w:t xml:space="preserve"> and the command from the PyPI webpage.</w:t>
+      </w:r>
+    </w:p>
+    <w:tbl>
+      <w:tblPr>
+        <w:tblStyle w:val="TableGrid"/>
+        <w:tblW w:w="0" w:type="auto"/>
+        <w:tblInd w:w="1440" w:type="dxa"/>
+        <w:tblLook w:val="04A0" w:firstRow="1" w:lastRow="0" w:firstColumn="1" w:lastColumn="0" w:noHBand="0" w:noVBand="1"/>
+      </w:tblPr>
+      <w:tblGrid>
+        <w:gridCol w:w="3955"/>
+        <w:gridCol w:w="3955"/>
+      </w:tblGrid>
+      <w:tr>
+        <w:tc>
+          <w:tcPr>
+            <w:tcW w:w="3955" w:type="dxa"/>
+          </w:tcPr>
+          <w:p>
+            <w:pPr>
+              <w:pStyle w:val="ListParagraph"/>
+              <w:ind w:left="0"/>
+            </w:pPr>
+            <w:r>
+              <w:rPr>
+                <w:noProof/>
+              </w:rPr>
+              <w:lastRenderedPageBreak/>
+              <w:drawing>
+                <wp:inline distT="0" distB="0" distL="0" distR="0" wp14:anchorId="6FF41F63" wp14:editId="1D06F1B4">
+                  <wp:extent cx="2743200" cy="1649286"/>
+                  <wp:effectExtent l="0" t="0" r="0" b="8255"/>
+                  <wp:docPr id="92422301" name="Picture 7" descr="A screenshot of a computer&#10;&#10;Description automatically generated"/>
+                  <wp:cNvGraphicFramePr>
+                    <a:graphicFrameLocks xmlns:a="http://schemas.openxmlformats.org/drawingml/2006/main" noChangeAspect="1"/>
+                  </wp:cNvGraphicFramePr>
+                  <a:graphic xmlns:a="http://schemas.openxmlformats.org/drawingml/2006/main">
+                    <a:graphicData uri="http://schemas.openxmlformats.org/drawingml/2006/picture">
+                      <pic:pic xmlns:pic="http://schemas.openxmlformats.org/drawingml/2006/picture">
+                        <pic:nvPicPr>
+                          <pic:cNvPr id="92422301" name="Picture 7" descr="A screenshot of a computer&#10;&#10;Description automatically generated"/>
+                          <pic:cNvPicPr/>
+                        </pic:nvPicPr>
+                        <pic:blipFill rotWithShape="1">
+                          <a:blip r:embed="rId17" cstate="print">
+                            <a:extLst>
+                              <a:ext uri="{28A0092B-C50C-407E-A947-70E740481C1C}">
+                                <a14:useLocalDpi xmlns:a14="http://schemas.microsoft.com/office/drawing/2010/main" val="0"/>
+                              </a:ext>
+                            </a:extLst>
+                          </a:blip>
+                          <a:srcRect b="34112"/>
+                          <a:stretch/>
+                        </pic:blipFill>
+                        <pic:spPr bwMode="auto">
+                          <a:xfrm>
+                            <a:off x="0" y="0"/>
+                            <a:ext cx="2743200" cy="1649286"/>
+                          </a:xfrm>
+                          <a:prstGeom prst="rect">
+                            <a:avLst/>
+                          </a:prstGeom>
+                          <a:ln>
+                            <a:noFill/>
+                          </a:ln>
+                          <a:extLst>
+                            <a:ext uri="{53640926-AAD7-44D8-BBD7-CCE9431645EC}">
+                              <a14:shadowObscured xmlns:a14="http://schemas.microsoft.com/office/drawing/2010/main"/>
+                            </a:ext>
+                          </a:extLst>
+                        </pic:spPr>
+                      </pic:pic>
+                    </a:graphicData>
+                  </a:graphic>
+                </wp:inline>
+              </w:drawing>
+            </w:r>
+          </w:p>
+        </w:tc>
+        <w:tc>
+          <w:tcPr>
+            <w:tcW w:w="3955" w:type="dxa"/>
+          </w:tcPr>
+          <w:p>
+            <w:pPr>
+              <w:pStyle w:val="ListParagraph"/>
+              <w:ind w:left="0"/>
+            </w:pPr>
+            <w:r>
+              <w:rPr>
+                <w:noProof/>
+              </w:rPr>
+              <w:drawing>
+                <wp:inline distT="0" distB="0" distL="0" distR="0" wp14:anchorId="684621E3" wp14:editId="3748A80E">
+                  <wp:extent cx="2743200" cy="1667022"/>
+                  <wp:effectExtent l="0" t="0" r="0" b="9525"/>
+                  <wp:docPr id="2039580241" name="Picture 1" descr="A screenshot of a computer&#10;&#10;Description automatically generated"/>
+                  <wp:cNvGraphicFramePr>
+                    <a:graphicFrameLocks xmlns:a="http://schemas.openxmlformats.org/drawingml/2006/main" noChangeAspect="1"/>
+                  </wp:cNvGraphicFramePr>
+                  <a:graphic xmlns:a="http://schemas.openxmlformats.org/drawingml/2006/main">
+                    <a:graphicData uri="http://schemas.openxmlformats.org/drawingml/2006/picture">
+                      <pic:pic xmlns:pic="http://schemas.openxmlformats.org/drawingml/2006/picture">
+                        <pic:nvPicPr>
+                          <pic:cNvPr id="2039580241" name="Picture 1" descr="A screenshot of a computer&#10;&#10;Description automatically generated"/>
+                          <pic:cNvPicPr/>
+                        </pic:nvPicPr>
+                        <pic:blipFill>
+                          <a:blip r:embed="rId18" cstate="print">
+                            <a:extLst>
+                              <a:ext uri="{28A0092B-C50C-407E-A947-70E740481C1C}">
+                                <a14:useLocalDpi xmlns:a14="http://schemas.microsoft.com/office/drawing/2010/main" val="0"/>
+                              </a:ext>
+                            </a:extLst>
+                          </a:blip>
+                          <a:stretch>
+                            <a:fillRect/>
+                          </a:stretch>
+                        </pic:blipFill>
+                        <pic:spPr>
+                          <a:xfrm>
+                            <a:off x="0" y="0"/>
+                            <a:ext cx="2743200" cy="1667022"/>
+                          </a:xfrm>
+                          <a:prstGeom prst="rect">
+                            <a:avLst/>
+                          </a:prstGeom>
+                        </pic:spPr>
+                      </pic:pic>
+                    </a:graphicData>
+                  </a:graphic>
+                </wp:inline>
+              </w:drawing>
+            </w:r>
+          </w:p>
+        </w:tc>
+      </w:tr>
+      <w:tr>
+        <w:tc>
+          <w:tcPr>
+            <w:tcW w:w="7910" w:type="dxa"/>
+            <w:gridSpan w:val="2"/>
+          </w:tcPr>
+          <w:p>
+            <w:pPr>
+              <w:pStyle w:val="ListParagraph"/>
+              <w:ind w:left="0"/>
+            </w:pPr>
+          </w:p>
+        </w:tc>
+      </w:tr>
+    </w:tbl>
+    <w:p>
+      <w:pPr>
+        <w:pStyle w:val="ListParagraph"/>
+        <w:ind w:left="1440"/>
+      </w:pPr>
+    </w:p>
+    <w:p>
+      <w:pPr>
+        <w:pStyle w:val="ListParagraph"/>
+        <w:ind w:left="1440"/>
+      </w:pPr>
     </w:p>
     <w:p/>
     <w:p/>
@@ -1064,24 +1418,19 @@
         <w:t xml:space="preserve">: </w:t>
       </w:r>
       <w:r>
-        <w:t xml:space="preserve">We will not be using python environments in these </w:t>
-      </w:r>
-      <w:proofErr w:type="gramStart"/>
-      <w:r>
-        <w:t>labs</w:t>
-      </w:r>
-      <w:proofErr w:type="gramEnd"/>
-      <w:r>
-        <w:t xml:space="preserve"> but it is </w:t>
-      </w:r>
-      <w:r>
-        <w:t>good</w:t>
-      </w:r>
-      <w:r>
-        <w:t xml:space="preserve"> practice to create virtual environments for different pytho</w:t>
-      </w:r>
-      <w:r>
-        <w:t>n projects. To learn more about why</w:t>
+        <w:t xml:space="preserve">We will not be using </w:t>
+      </w:r>
+      <w:r>
+        <w:t>Python</w:t>
+      </w:r>
+      <w:r>
+        <w:t xml:space="preserve"> environments</w:t>
+      </w:r>
+      <w:r>
+        <w:t>, but creating virtual environments for different Python projects is good practice</w:t>
+      </w:r>
+      <w:r>
+        <w:t>. To learn more about why</w:t>
       </w:r>
       <w:r>
         <w:t>?</w:t>
@@ -1093,23 +1442,29 @@
         <w:t>?</w:t>
       </w:r>
       <w:r>
-        <w:t xml:space="preserve"> you can read the</w:t>
-      </w:r>
-      <w:r>
-        <w:t xml:space="preserve"> </w:t>
-      </w:r>
-      <w:r>
-        <w:t xml:space="preserve"> </w:t>
+        <w:t xml:space="preserve"> you can read </w:t>
       </w:r>
       <w:r>
         <w:t>“</w:t>
       </w:r>
-      <w:hyperlink r:id="rId15" w:history="1">
+      <w:hyperlink r:id="rId19" w:history="1">
         <w:r>
           <w:rPr>
             <w:rStyle w:val="Hyperlink"/>
           </w:rPr>
-          <w:t>Using Python environments in VS Code</w:t>
+          <w:t xml:space="preserve">Using Python </w:t>
+        </w:r>
+        <w:r>
+          <w:rPr>
+            <w:rStyle w:val="Hyperlink"/>
+          </w:rPr>
+          <w:t>Environments</w:t>
+        </w:r>
+        <w:r>
+          <w:rPr>
+            <w:rStyle w:val="Hyperlink"/>
+          </w:rPr>
+          <w:t xml:space="preserve"> in VS Code</w:t>
         </w:r>
       </w:hyperlink>
       <w:r>
@@ -1121,11 +1476,12 @@
       <w:r>
         <w:t xml:space="preserve"> </w:t>
       </w:r>
-      <w:proofErr w:type="spellStart"/>
-      <w:r>
-        <w:t>VScode’s</w:t>
-      </w:r>
-      <w:proofErr w:type="spellEnd"/>
+      <w:r>
+        <w:t>VS Code</w:t>
+      </w:r>
+      <w:r>
+        <w:t>’s</w:t>
+      </w:r>
       <w:r>
         <w:t xml:space="preserve"> official website.</w:t>
       </w:r>
@@ -1256,6 +1612,119 @@
     </w:lvl>
   </w:abstractNum>
   <w:abstractNum w:abstractNumId="1" w15:restartNumberingAfterBreak="0">
+    <w:nsid w:val="10803A53"/>
+    <w:multiLevelType w:val="hybridMultilevel"/>
+    <w:tmpl w:val="69821F66"/>
+    <w:lvl w:ilvl="0" w:tplc="04090001">
+      <w:start w:val="1"/>
+      <w:numFmt w:val="bullet"/>
+      <w:lvlText w:val=""/>
+      <w:lvlJc w:val="left"/>
+      <w:pPr>
+        <w:ind w:left="2160" w:hanging="360"/>
+      </w:pPr>
+      <w:rPr>
+        <w:rFonts w:ascii="Symbol" w:hAnsi="Symbol" w:hint="default"/>
+      </w:rPr>
+    </w:lvl>
+    <w:lvl w:ilvl="1" w:tplc="04090003" w:tentative="1">
+      <w:start w:val="1"/>
+      <w:numFmt w:val="bullet"/>
+      <w:lvlText w:val="o"/>
+      <w:lvlJc w:val="left"/>
+      <w:pPr>
+        <w:ind w:left="2880" w:hanging="360"/>
+      </w:pPr>
+      <w:rPr>
+        <w:rFonts w:ascii="Courier New" w:hAnsi="Courier New" w:cs="Courier New" w:hint="default"/>
+      </w:rPr>
+    </w:lvl>
+    <w:lvl w:ilvl="2" w:tplc="04090005" w:tentative="1">
+      <w:start w:val="1"/>
+      <w:numFmt w:val="bullet"/>
+      <w:lvlText w:val=""/>
+      <w:lvlJc w:val="left"/>
+      <w:pPr>
+        <w:ind w:left="3600" w:hanging="360"/>
+      </w:pPr>
+      <w:rPr>
+        <w:rFonts w:ascii="Wingdings" w:hAnsi="Wingdings" w:hint="default"/>
+      </w:rPr>
+    </w:lvl>
+    <w:lvl w:ilvl="3" w:tplc="04090001" w:tentative="1">
+      <w:start w:val="1"/>
+      <w:numFmt w:val="bullet"/>
+      <w:lvlText w:val=""/>
+      <w:lvlJc w:val="left"/>
+      <w:pPr>
+        <w:ind w:left="4320" w:hanging="360"/>
+      </w:pPr>
+      <w:rPr>
+        <w:rFonts w:ascii="Symbol" w:hAnsi="Symbol" w:hint="default"/>
+      </w:rPr>
+    </w:lvl>
+    <w:lvl w:ilvl="4" w:tplc="04090003" w:tentative="1">
+      <w:start w:val="1"/>
+      <w:numFmt w:val="bullet"/>
+      <w:lvlText w:val="o"/>
+      <w:lvlJc w:val="left"/>
+      <w:pPr>
+        <w:ind w:left="5040" w:hanging="360"/>
+      </w:pPr>
+      <w:rPr>
+        <w:rFonts w:ascii="Courier New" w:hAnsi="Courier New" w:cs="Courier New" w:hint="default"/>
+      </w:rPr>
+    </w:lvl>
+    <w:lvl w:ilvl="5" w:tplc="04090005" w:tentative="1">
+      <w:start w:val="1"/>
+      <w:numFmt w:val="bullet"/>
+      <w:lvlText w:val=""/>
+      <w:lvlJc w:val="left"/>
+      <w:pPr>
+        <w:ind w:left="5760" w:hanging="360"/>
+      </w:pPr>
+      <w:rPr>
+        <w:rFonts w:ascii="Wingdings" w:hAnsi="Wingdings" w:hint="default"/>
+      </w:rPr>
+    </w:lvl>
+    <w:lvl w:ilvl="6" w:tplc="04090001" w:tentative="1">
+      <w:start w:val="1"/>
+      <w:numFmt w:val="bullet"/>
+      <w:lvlText w:val=""/>
+      <w:lvlJc w:val="left"/>
+      <w:pPr>
+        <w:ind w:left="6480" w:hanging="360"/>
+      </w:pPr>
+      <w:rPr>
+        <w:rFonts w:ascii="Symbol" w:hAnsi="Symbol" w:hint="default"/>
+      </w:rPr>
+    </w:lvl>
+    <w:lvl w:ilvl="7" w:tplc="04090003" w:tentative="1">
+      <w:start w:val="1"/>
+      <w:numFmt w:val="bullet"/>
+      <w:lvlText w:val="o"/>
+      <w:lvlJc w:val="left"/>
+      <w:pPr>
+        <w:ind w:left="7200" w:hanging="360"/>
+      </w:pPr>
+      <w:rPr>
+        <w:rFonts w:ascii="Courier New" w:hAnsi="Courier New" w:cs="Courier New" w:hint="default"/>
+      </w:rPr>
+    </w:lvl>
+    <w:lvl w:ilvl="8" w:tplc="04090005" w:tentative="1">
+      <w:start w:val="1"/>
+      <w:numFmt w:val="bullet"/>
+      <w:lvlText w:val=""/>
+      <w:lvlJc w:val="left"/>
+      <w:pPr>
+        <w:ind w:left="7920" w:hanging="360"/>
+      </w:pPr>
+      <w:rPr>
+        <w:rFonts w:ascii="Wingdings" w:hAnsi="Wingdings" w:hint="default"/>
+      </w:rPr>
+    </w:lvl>
+  </w:abstractNum>
+  <w:abstractNum w:abstractNumId="2" w15:restartNumberingAfterBreak="0">
     <w:nsid w:val="2488FF97"/>
     <w:multiLevelType w:val="hybridMultilevel"/>
     <w:tmpl w:val="FFFFFFFF"/>
@@ -1341,7 +1810,7 @@
       </w:pPr>
     </w:lvl>
   </w:abstractNum>
-  <w:abstractNum w:abstractNumId="2" w15:restartNumberingAfterBreak="0">
+  <w:abstractNum w:abstractNumId="3" w15:restartNumberingAfterBreak="0">
     <w:nsid w:val="260D72E8"/>
     <w:multiLevelType w:val="hybridMultilevel"/>
     <w:tmpl w:val="0714C70E"/>
@@ -1427,7 +1896,7 @@
       </w:pPr>
     </w:lvl>
   </w:abstractNum>
-  <w:abstractNum w:abstractNumId="3" w15:restartNumberingAfterBreak="0">
+  <w:abstractNum w:abstractNumId="4" w15:restartNumberingAfterBreak="0">
     <w:nsid w:val="2BB27FA9"/>
     <w:multiLevelType w:val="hybridMultilevel"/>
     <w:tmpl w:val="AD30B71C"/>
@@ -1513,7 +1982,7 @@
       </w:pPr>
     </w:lvl>
   </w:abstractNum>
-  <w:abstractNum w:abstractNumId="4" w15:restartNumberingAfterBreak="0">
+  <w:abstractNum w:abstractNumId="5" w15:restartNumberingAfterBreak="0">
     <w:nsid w:val="3654610E"/>
     <w:multiLevelType w:val="hybridMultilevel"/>
     <w:tmpl w:val="AD30B71C"/>
@@ -1599,7 +2068,93 @@
       </w:pPr>
     </w:lvl>
   </w:abstractNum>
-  <w:abstractNum w:abstractNumId="5" w15:restartNumberingAfterBreak="0">
+  <w:abstractNum w:abstractNumId="6" w15:restartNumberingAfterBreak="0">
+    <w:nsid w:val="3B3D64B2"/>
+    <w:multiLevelType w:val="hybridMultilevel"/>
+    <w:tmpl w:val="C782574E"/>
+    <w:lvl w:ilvl="0" w:tplc="04090017">
+      <w:start w:val="1"/>
+      <w:numFmt w:val="lowerLetter"/>
+      <w:lvlText w:val="%1)"/>
+      <w:lvlJc w:val="left"/>
+      <w:pPr>
+        <w:ind w:left="1440" w:hanging="360"/>
+      </w:pPr>
+    </w:lvl>
+    <w:lvl w:ilvl="1" w:tplc="04090019" w:tentative="1">
+      <w:start w:val="1"/>
+      <w:numFmt w:val="lowerLetter"/>
+      <w:lvlText w:val="%2."/>
+      <w:lvlJc w:val="left"/>
+      <w:pPr>
+        <w:ind w:left="2160" w:hanging="360"/>
+      </w:pPr>
+    </w:lvl>
+    <w:lvl w:ilvl="2" w:tplc="0409001B" w:tentative="1">
+      <w:start w:val="1"/>
+      <w:numFmt w:val="lowerRoman"/>
+      <w:lvlText w:val="%3."/>
+      <w:lvlJc w:val="right"/>
+      <w:pPr>
+        <w:ind w:left="2880" w:hanging="180"/>
+      </w:pPr>
+    </w:lvl>
+    <w:lvl w:ilvl="3" w:tplc="0409000F" w:tentative="1">
+      <w:start w:val="1"/>
+      <w:numFmt w:val="decimal"/>
+      <w:lvlText w:val="%4."/>
+      <w:lvlJc w:val="left"/>
+      <w:pPr>
+        <w:ind w:left="3600" w:hanging="360"/>
+      </w:pPr>
+    </w:lvl>
+    <w:lvl w:ilvl="4" w:tplc="04090019" w:tentative="1">
+      <w:start w:val="1"/>
+      <w:numFmt w:val="lowerLetter"/>
+      <w:lvlText w:val="%5."/>
+      <w:lvlJc w:val="left"/>
+      <w:pPr>
+        <w:ind w:left="4320" w:hanging="360"/>
+      </w:pPr>
+    </w:lvl>
+    <w:lvl w:ilvl="5" w:tplc="0409001B" w:tentative="1">
+      <w:start w:val="1"/>
+      <w:numFmt w:val="lowerRoman"/>
+      <w:lvlText w:val="%6."/>
+      <w:lvlJc w:val="right"/>
+      <w:pPr>
+        <w:ind w:left="5040" w:hanging="180"/>
+      </w:pPr>
+    </w:lvl>
+    <w:lvl w:ilvl="6" w:tplc="0409000F" w:tentative="1">
+      <w:start w:val="1"/>
+      <w:numFmt w:val="decimal"/>
+      <w:lvlText w:val="%7."/>
+      <w:lvlJc w:val="left"/>
+      <w:pPr>
+        <w:ind w:left="5760" w:hanging="360"/>
+      </w:pPr>
+    </w:lvl>
+    <w:lvl w:ilvl="7" w:tplc="04090019" w:tentative="1">
+      <w:start w:val="1"/>
+      <w:numFmt w:val="lowerLetter"/>
+      <w:lvlText w:val="%8."/>
+      <w:lvlJc w:val="left"/>
+      <w:pPr>
+        <w:ind w:left="6480" w:hanging="360"/>
+      </w:pPr>
+    </w:lvl>
+    <w:lvl w:ilvl="8" w:tplc="0409001B" w:tentative="1">
+      <w:start w:val="1"/>
+      <w:numFmt w:val="lowerRoman"/>
+      <w:lvlText w:val="%9."/>
+      <w:lvlJc w:val="right"/>
+      <w:pPr>
+        <w:ind w:left="7200" w:hanging="180"/>
+      </w:pPr>
+    </w:lvl>
+  </w:abstractNum>
+  <w:abstractNum w:abstractNumId="7" w15:restartNumberingAfterBreak="0">
     <w:nsid w:val="7FF5AA53"/>
     <w:multiLevelType w:val="hybridMultilevel"/>
     <w:tmpl w:val="FFFFFFFF"/>
@@ -1689,19 +2244,25 @@
     <w:abstractNumId w:val="0"/>
   </w:num>
   <w:num w:numId="2" w16cid:durableId="242228029">
+    <w:abstractNumId w:val="4"/>
+  </w:num>
+  <w:num w:numId="3" w16cid:durableId="1490825001">
+    <w:abstractNumId w:val="7"/>
+  </w:num>
+  <w:num w:numId="4" w16cid:durableId="1410225127">
+    <w:abstractNumId w:val="2"/>
+  </w:num>
+  <w:num w:numId="5" w16cid:durableId="7872821">
     <w:abstractNumId w:val="3"/>
   </w:num>
-  <w:num w:numId="3" w16cid:durableId="1490825001">
+  <w:num w:numId="6" w16cid:durableId="871458696">
     <w:abstractNumId w:val="5"/>
   </w:num>
-  <w:num w:numId="4" w16cid:durableId="1410225127">
+  <w:num w:numId="7" w16cid:durableId="674311108">
+    <w:abstractNumId w:val="6"/>
+  </w:num>
+  <w:num w:numId="8" w16cid:durableId="1067679515">
     <w:abstractNumId w:val="1"/>
-  </w:num>
-  <w:num w:numId="5" w16cid:durableId="7872821">
-    <w:abstractNumId w:val="2"/>
-  </w:num>
-  <w:num w:numId="6" w16cid:durableId="871458696">
-    <w:abstractNumId w:val="4"/>
   </w:num>
 </w:numbering>
 </file>
@@ -2199,6 +2760,25 @@
       <w:contextualSpacing/>
     </w:pPr>
   </w:style>
+  <w:style w:type="table" w:styleId="TableGrid">
+    <w:name w:val="Table Grid"/>
+    <w:basedOn w:val="TableNormal"/>
+    <w:uiPriority w:val="39"/>
+    <w:rsid w:val="008F7942"/>
+    <w:pPr>
+      <w:spacing w:after="0" w:line="240" w:lineRule="auto"/>
+    </w:pPr>
+    <w:tblPr>
+      <w:tblBorders>
+        <w:top w:val="single" w:sz="4" w:space="0" w:color="auto"/>
+        <w:left w:val="single" w:sz="4" w:space="0" w:color="auto"/>
+        <w:bottom w:val="single" w:sz="4" w:space="0" w:color="auto"/>
+        <w:right w:val="single" w:sz="4" w:space="0" w:color="auto"/>
+        <w:insideH w:val="single" w:sz="4" w:space="0" w:color="auto"/>
+        <w:insideV w:val="single" w:sz="4" w:space="0" w:color="auto"/>
+      </w:tblBorders>
+    </w:tblPr>
+  </w:style>
 </w:styles>
 </file>
 

</xml_diff>

<commit_message>
added the pip section
</commit_message>
<xml_diff>
--- a/InstallationandSetupGuide.docx
+++ b/InstallationandSetupGuide.docx
@@ -147,32 +147,20 @@
         </w:numPr>
       </w:pPr>
       <w:r>
-        <w:t xml:space="preserve">Create a new folder and name </w:t>
-      </w:r>
-      <w:proofErr w:type="gramStart"/>
-      <w:r>
-        <w:t xml:space="preserve">it </w:t>
-      </w:r>
-      <w:r>
-        <w:t>”</w:t>
-      </w:r>
-      <w:proofErr w:type="gramEnd"/>
-      <w:r>
-        <w:t xml:space="preserve"> </w:t>
-      </w:r>
-      <w:proofErr w:type="spellStart"/>
-      <w:r>
-        <w:t>yourname</w:t>
-      </w:r>
-      <w:proofErr w:type="spellEnd"/>
+        <w:t xml:space="preserve">Create a new folder and name it </w:t>
+      </w:r>
+      <w:r>
+        <w:t xml:space="preserve">” </w:t>
+      </w:r>
+      <w:r>
+        <w:t>your name</w:t>
+      </w:r>
       <w:r>
         <w:t>”. Insert your name instead of “</w:t>
       </w:r>
-      <w:proofErr w:type="spellStart"/>
-      <w:r>
-        <w:t>yourname</w:t>
-      </w:r>
-      <w:proofErr w:type="spellEnd"/>
+      <w:r>
+        <w:t>your name</w:t>
+      </w:r>
       <w:r>
         <w:t>”.</w:t>
       </w:r>
@@ -188,19 +176,9 @@
       <w:r>
         <w:t xml:space="preserve">Download the zip file for the repo in </w:t>
       </w:r>
-      <w:proofErr w:type="gramStart"/>
-      <w:r>
-        <w:t>this</w:t>
-      </w:r>
-      <w:r>
-        <w:t xml:space="preserve"> ”</w:t>
-      </w:r>
-      <w:proofErr w:type="spellStart"/>
-      <w:r>
-        <w:t>yourname</w:t>
-      </w:r>
-      <w:proofErr w:type="spellEnd"/>
-      <w:proofErr w:type="gramEnd"/>
+      <w:r>
+        <w:t>this” your name</w:t>
+      </w:r>
       <w:r>
         <w:t>”</w:t>
       </w:r>
@@ -382,11 +360,7 @@
         </w:numPr>
       </w:pPr>
       <w:r>
-        <w:t xml:space="preserve">Navigate to </w:t>
-      </w:r>
-      <w:proofErr w:type="gramStart"/>
-      <w:r>
-        <w:t>your</w:t>
+        <w:t>Navigate to your</w:t>
       </w:r>
       <w:r>
         <w:t xml:space="preserve"> </w:t>
@@ -394,12 +368,9 @@
       <w:r>
         <w:t>”</w:t>
       </w:r>
-      <w:proofErr w:type="spellStart"/>
-      <w:r>
-        <w:t>yourname</w:t>
-      </w:r>
-      <w:proofErr w:type="spellEnd"/>
-      <w:proofErr w:type="gramEnd"/>
+      <w:r>
+        <w:t>your name</w:t>
+      </w:r>
       <w:r>
         <w:t>” folder</w:t>
       </w:r>
@@ -585,11 +556,9 @@
       <w:r>
         <w:t xml:space="preserve">It is now installed in your folder. You are the admin of the folder. </w:t>
       </w:r>
-      <w:proofErr w:type="gramStart"/>
-      <w:r>
-        <w:t>So</w:t>
-      </w:r>
-      <w:proofErr w:type="gramEnd"/>
+      <w:r>
+        <w:t>So,</w:t>
+      </w:r>
       <w:r>
         <w:t xml:space="preserve"> it will not need any password anymore. Cancel any prompt that ask</w:t>
       </w:r>
@@ -656,6 +625,9 @@
       </w:r>
     </w:p>
     <w:p>
+      <w:pPr>
+        <w:jc w:val="center"/>
+      </w:pPr>
       <w:r>
         <w:rPr>
           <w:noProof/>
@@ -732,18 +704,17 @@
         <w:t>...</w:t>
       </w:r>
       <w:r>
-        <w:t xml:space="preserve"> and navigate to </w:t>
-      </w:r>
-      <w:proofErr w:type="gramStart"/>
-      <w:r>
-        <w:t xml:space="preserve">the  </w:t>
-      </w:r>
-      <w:proofErr w:type="spellStart"/>
-      <w:r>
-        <w:t>yourname</w:t>
-      </w:r>
-      <w:proofErr w:type="spellEnd"/>
-      <w:proofErr w:type="gramEnd"/>
+        <w:t xml:space="preserve"> and navigate to the </w:t>
+      </w:r>
+      <w:r>
+        <w:t>“</w:t>
+      </w:r>
+      <w:r>
+        <w:t xml:space="preserve"> </w:t>
+      </w:r>
+      <w:r>
+        <w:t>your name”</w:t>
+      </w:r>
       <w:r>
         <w:t xml:space="preserve"> </w:t>
       </w:r>
@@ -787,7 +758,13 @@
         <w:t>VS Code</w:t>
       </w:r>
       <w:r>
-        <w:t xml:space="preserve">. It will show up in the bottom right of the window. It will install the newest version of python to your </w:t>
+        <w:t xml:space="preserve">. It will show up in the bottom right of the window. It will install the newest version of </w:t>
+      </w:r>
+      <w:r>
+        <w:t>Python</w:t>
+      </w:r>
+      <w:r>
+        <w:t xml:space="preserve"> to your </w:t>
       </w:r>
       <w:r>
         <w:t>VS Code</w:t>
@@ -797,6 +774,9 @@
       </w:r>
     </w:p>
     <w:p>
+      <w:pPr>
+        <w:jc w:val="center"/>
+      </w:pPr>
       <w:r>
         <w:rPr>
           <w:noProof/>
@@ -888,6 +868,9 @@
       </w:r>
     </w:p>
     <w:p>
+      <w:pPr>
+        <w:jc w:val="center"/>
+      </w:pPr>
       <w:r>
         <w:rPr>
           <w:noProof/>
@@ -946,7 +929,13 @@
         <w:t>Step 8</w:t>
       </w:r>
       <w:r>
-        <w:t xml:space="preserve">: Select your python Interpreter. </w:t>
+        <w:t xml:space="preserve">: Select your </w:t>
+      </w:r>
+      <w:r>
+        <w:t>P</w:t>
+      </w:r>
+      <w:r>
+        <w:t xml:space="preserve">ython Interpreter. </w:t>
       </w:r>
       <w:r>
         <w:t>It’s</w:t>
@@ -964,15 +953,7 @@
         <w:t>Step 9</w:t>
       </w:r>
       <w:r>
-        <w:t xml:space="preserve">: Install the </w:t>
-      </w:r>
-      <w:proofErr w:type="spellStart"/>
-      <w:r>
-        <w:t>IPython</w:t>
-      </w:r>
-      <w:proofErr w:type="spellEnd"/>
-      <w:r>
-        <w:t xml:space="preserve"> kerned when prompted by IDE.</w:t>
+        <w:t>: Install the IPython kerned when prompted by IDE.</w:t>
       </w:r>
       <w:r>
         <w:t xml:space="preserve"> </w:t>
@@ -1028,20 +1009,40 @@
         <w:t xml:space="preserve">Open </w:t>
       </w:r>
       <w:r>
-        <w:t>the terminal from the tool bar in VS Code.</w:t>
+        <w:t xml:space="preserve">the terminal from the </w:t>
+      </w:r>
+      <w:r>
+        <w:t>toolbar</w:t>
+      </w:r>
+      <w:r>
+        <w:t xml:space="preserve"> in VS Code.</w:t>
+      </w:r>
+      <w:r>
+        <w:t xml:space="preserve"> From Terminal open a New Terminal.</w:t>
       </w:r>
     </w:p>
     <w:tbl>
       <w:tblPr>
         <w:tblStyle w:val="TableGrid"/>
         <w:tblW w:w="0" w:type="auto"/>
-        <w:tblInd w:w="1440" w:type="dxa"/>
+        <w:jc w:val="center"/>
+        <w:tblBorders>
+          <w:top w:val="none" w:sz="0" w:space="0" w:color="auto"/>
+          <w:left w:val="none" w:sz="0" w:space="0" w:color="auto"/>
+          <w:bottom w:val="none" w:sz="0" w:space="0" w:color="auto"/>
+          <w:right w:val="none" w:sz="0" w:space="0" w:color="auto"/>
+          <w:insideH w:val="none" w:sz="0" w:space="0" w:color="auto"/>
+          <w:insideV w:val="none" w:sz="0" w:space="0" w:color="auto"/>
+        </w:tblBorders>
         <w:tblLook w:val="04A0" w:firstRow="1" w:lastRow="0" w:firstColumn="1" w:lastColumn="0" w:noHBand="0" w:noVBand="1"/>
       </w:tblPr>
       <w:tblGrid>
-        <w:gridCol w:w="7910"/>
+        <w:gridCol w:w="9360"/>
       </w:tblGrid>
       <w:tr>
+        <w:trPr>
+          <w:jc w:val="center"/>
+        </w:trPr>
         <w:tc>
           <w:tcPr>
             <w:tcW w:w="9350" w:type="dxa"/>
@@ -1050,16 +1051,17 @@
             <w:pPr>
               <w:pStyle w:val="ListParagraph"/>
               <w:ind w:left="0"/>
+              <w:jc w:val="center"/>
             </w:pPr>
             <w:r>
               <w:rPr>
                 <w:noProof/>
               </w:rPr>
               <w:drawing>
-                <wp:inline distT="0" distB="0" distL="0" distR="0" wp14:anchorId="76E6774C" wp14:editId="027B948D">
-                  <wp:extent cx="5943600" cy="2402205"/>
-                  <wp:effectExtent l="0" t="0" r="0" b="0"/>
-                  <wp:docPr id="1923051185" name="Picture 5" descr="A screenshot of a computer&#10;&#10;Description automatically generated"/>
+                <wp:inline distT="0" distB="0" distL="0" distR="0" wp14:anchorId="242168B4" wp14:editId="0821568B">
+                  <wp:extent cx="5943600" cy="2455545"/>
+                  <wp:effectExtent l="0" t="0" r="0" b="1905"/>
+                  <wp:docPr id="1119338707" name="Picture 2" descr="A screenshot of a computer&#10;&#10;Description automatically generated"/>
                   <wp:cNvGraphicFramePr>
                     <a:graphicFrameLocks xmlns:a="http://schemas.openxmlformats.org/drawingml/2006/main" noChangeAspect="1"/>
                   </wp:cNvGraphicFramePr>
@@ -1067,7 +1069,7 @@
                     <a:graphicData uri="http://schemas.openxmlformats.org/drawingml/2006/picture">
                       <pic:pic xmlns:pic="http://schemas.openxmlformats.org/drawingml/2006/picture">
                         <pic:nvPicPr>
-                          <pic:cNvPr id="1923051185" name="Picture 5" descr="A screenshot of a computer&#10;&#10;Description automatically generated"/>
+                          <pic:cNvPr id="1119338707" name="Picture 2" descr="A screenshot of a computer&#10;&#10;Description automatically generated"/>
                           <pic:cNvPicPr/>
                         </pic:nvPicPr>
                         <pic:blipFill>
@@ -1085,7 +1087,7 @@
                         <pic:spPr>
                           <a:xfrm>
                             <a:off x="0" y="0"/>
-                            <a:ext cx="5943600" cy="2402205"/>
+                            <a:ext cx="5943600" cy="2455545"/>
                           </a:xfrm>
                           <a:prstGeom prst="rect">
                             <a:avLst/>
@@ -1101,6 +1103,9 @@
         </w:tc>
       </w:tr>
       <w:tr>
+        <w:trPr>
+          <w:jc w:val="center"/>
+        </w:trPr>
         <w:tc>
           <w:tcPr>
             <w:tcW w:w="9350" w:type="dxa"/>
@@ -1142,13 +1147,24 @@
       <w:tblPr>
         <w:tblStyle w:val="TableGrid"/>
         <w:tblW w:w="0" w:type="auto"/>
-        <w:tblInd w:w="1440" w:type="dxa"/>
+        <w:jc w:val="center"/>
+        <w:tblBorders>
+          <w:top w:val="none" w:sz="0" w:space="0" w:color="auto"/>
+          <w:left w:val="none" w:sz="0" w:space="0" w:color="auto"/>
+          <w:bottom w:val="none" w:sz="0" w:space="0" w:color="auto"/>
+          <w:right w:val="none" w:sz="0" w:space="0" w:color="auto"/>
+          <w:insideH w:val="none" w:sz="0" w:space="0" w:color="auto"/>
+          <w:insideV w:val="none" w:sz="0" w:space="0" w:color="auto"/>
+        </w:tblBorders>
         <w:tblLook w:val="04A0" w:firstRow="1" w:lastRow="0" w:firstColumn="1" w:lastColumn="0" w:noHBand="0" w:noVBand="1"/>
       </w:tblPr>
       <w:tblGrid>
-        <w:gridCol w:w="7910"/>
+        <w:gridCol w:w="9360"/>
       </w:tblGrid>
       <w:tr>
+        <w:trPr>
+          <w:jc w:val="center"/>
+        </w:trPr>
         <w:tc>
           <w:tcPr>
             <w:tcW w:w="9350" w:type="dxa"/>
@@ -1162,11 +1178,12 @@
               <w:rPr>
                 <w:noProof/>
               </w:rPr>
+              <w:lastRenderedPageBreak/>
               <w:drawing>
-                <wp:inline distT="0" distB="0" distL="0" distR="0" wp14:anchorId="5FBDEF0C" wp14:editId="14889393">
-                  <wp:extent cx="5943600" cy="3010535"/>
-                  <wp:effectExtent l="0" t="0" r="0" b="0"/>
-                  <wp:docPr id="917690486" name="Picture 2" descr="A screenshot of a computer&#10;&#10;Description automatically generated"/>
+                <wp:inline distT="0" distB="0" distL="0" distR="0" wp14:anchorId="0A03E004" wp14:editId="1BCF3CA9">
+                  <wp:extent cx="5943600" cy="4298315"/>
+                  <wp:effectExtent l="0" t="0" r="0" b="6985"/>
+                  <wp:docPr id="463722486" name="Picture 3" descr="A screenshot of a computer&#10;&#10;Description automatically generated"/>
                   <wp:cNvGraphicFramePr>
                     <a:graphicFrameLocks xmlns:a="http://schemas.openxmlformats.org/drawingml/2006/main" noChangeAspect="1"/>
                   </wp:cNvGraphicFramePr>
@@ -1174,7 +1191,7 @@
                     <a:graphicData uri="http://schemas.openxmlformats.org/drawingml/2006/picture">
                       <pic:pic xmlns:pic="http://schemas.openxmlformats.org/drawingml/2006/picture">
                         <pic:nvPicPr>
-                          <pic:cNvPr id="917690486" name="Picture 2" descr="A screenshot of a computer&#10;&#10;Description automatically generated"/>
+                          <pic:cNvPr id="463722486" name="Picture 3" descr="A screenshot of a computer&#10;&#10;Description automatically generated"/>
                           <pic:cNvPicPr/>
                         </pic:nvPicPr>
                         <pic:blipFill>
@@ -1192,7 +1209,7 @@
                         <pic:spPr>
                           <a:xfrm>
                             <a:off x="0" y="0"/>
-                            <a:ext cx="5943600" cy="3010535"/>
+                            <a:ext cx="5943600" cy="4298315"/>
                           </a:xfrm>
                           <a:prstGeom prst="rect">
                             <a:avLst/>
@@ -1204,10 +1221,76 @@
                 </wp:inline>
               </w:drawing>
             </w:r>
+            <w:r>
+              <w:rPr>
+                <w:noProof/>
+              </w:rPr>
+              <mc:AlternateContent>
+                <mc:Choice Requires="wps">
+                  <w:drawing>
+                    <wp:anchor distT="0" distB="0" distL="114300" distR="114300" simplePos="0" relativeHeight="251659264" behindDoc="0" locked="0" layoutInCell="1" allowOverlap="1" wp14:anchorId="596B8D05" wp14:editId="2302F6CA">
+                      <wp:simplePos x="0" y="0"/>
+                      <wp:positionH relativeFrom="column">
+                        <wp:posOffset>1118870</wp:posOffset>
+                      </wp:positionH>
+                      <wp:positionV relativeFrom="paragraph">
+                        <wp:posOffset>2400300</wp:posOffset>
+                      </wp:positionV>
+                      <wp:extent cx="2133600" cy="9525"/>
+                      <wp:effectExtent l="0" t="0" r="19050" b="28575"/>
+                      <wp:wrapNone/>
+                      <wp:docPr id="501422993" name="Straight Connector 1"/>
+                      <wp:cNvGraphicFramePr/>
+                      <a:graphic xmlns:a="http://schemas.openxmlformats.org/drawingml/2006/main">
+                        <a:graphicData uri="http://schemas.microsoft.com/office/word/2010/wordprocessingShape">
+                          <wps:wsp>
+                            <wps:cNvCnPr/>
+                            <wps:spPr>
+                              <a:xfrm flipV="1">
+                                <a:off x="0" y="0"/>
+                                <a:ext cx="2133600" cy="9525"/>
+                              </a:xfrm>
+                              <a:prstGeom prst="line">
+                                <a:avLst/>
+                              </a:prstGeom>
+                            </wps:spPr>
+                            <wps:style>
+                              <a:lnRef idx="1">
+                                <a:schemeClr val="accent1"/>
+                              </a:lnRef>
+                              <a:fillRef idx="0">
+                                <a:schemeClr val="accent1"/>
+                              </a:fillRef>
+                              <a:effectRef idx="0">
+                                <a:schemeClr val="accent1"/>
+                              </a:effectRef>
+                              <a:fontRef idx="minor">
+                                <a:schemeClr val="tx1"/>
+                              </a:fontRef>
+                            </wps:style>
+                            <wps:bodyPr/>
+                          </wps:wsp>
+                        </a:graphicData>
+                      </a:graphic>
+                    </wp:anchor>
+                  </w:drawing>
+                </mc:Choice>
+                <mc:Fallback>
+                  <w:pict>
+                    <v:line w14:anchorId="1BB35FA0" id="Straight Connector 1" o:spid="_x0000_s1026" style="position:absolute;flip:y;z-index:251659264;visibility:visible;mso-wrap-style:square;mso-wrap-distance-left:9pt;mso-wrap-distance-top:0;mso-wrap-distance-right:9pt;mso-wrap-distance-bottom:0;mso-position-horizontal:absolute;mso-position-horizontal-relative:text;mso-position-vertical:absolute;mso-position-vertical-relative:text" from="88.1pt,189pt" to="256.1pt,189.75pt" o:gfxdata="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" strokecolor="#4472c4 [3204]" strokeweight=".5pt">
+                      <v:stroke joinstyle="miter"/>
+                    </v:line>
+                  </w:pict>
+                </mc:Fallback>
+              </mc:AlternateContent>
+            </w:r>
           </w:p>
         </w:tc>
       </w:tr>
       <w:tr>
+        <w:trPr>
+          <w:jc w:val="center"/>
+        </w:trPr>
         <w:tc>
           <w:tcPr>
             <w:tcW w:w="9350" w:type="dxa"/>
@@ -1217,6 +1300,15 @@
               <w:pStyle w:val="ListParagraph"/>
               <w:ind w:left="0"/>
             </w:pPr>
+            <w:r>
+              <w:t xml:space="preserve">The folder address </w:t>
+            </w:r>
+            <w:r>
+              <w:t>of the author is redacted. Users should see their own folder address</w:t>
+            </w:r>
+            <w:r>
+              <w:t xml:space="preserve"> instead.</w:t>
+            </w:r>
           </w:p>
         </w:tc>
       </w:tr>
@@ -1241,23 +1333,147 @@
       <w:r>
         <w:t xml:space="preserve"> and the command from the PyPI webpage.</w:t>
       </w:r>
+      <w:r>
+        <w:t xml:space="preserve"> We write the command “pip3 install </w:t>
+      </w:r>
+      <w:r>
+        <w:t>NumPy</w:t>
+      </w:r>
+      <w:r>
+        <w:t xml:space="preserve">” in the opened </w:t>
+      </w:r>
+      <w:r>
+        <w:t xml:space="preserve">terminal in VS Code. </w:t>
+      </w:r>
+      <w:r>
+        <w:t xml:space="preserve">On entering the command </w:t>
+      </w:r>
+      <w:r>
+        <w:t xml:space="preserve">pip will download and install </w:t>
+      </w:r>
+      <w:r>
+        <w:t>NumPy.</w:t>
+      </w:r>
+      <w:r>
+        <w:t xml:space="preserve"> It will also print the </w:t>
+      </w:r>
+      <w:r>
+        <w:t xml:space="preserve">downloading and </w:t>
+      </w:r>
+      <w:r>
+        <w:t>installation</w:t>
+      </w:r>
+      <w:r>
+        <w:t xml:space="preserve"> outputs</w:t>
+      </w:r>
+      <w:r>
+        <w:t xml:space="preserve">. The output in </w:t>
+      </w:r>
+      <w:r>
+        <w:t xml:space="preserve">the </w:t>
+      </w:r>
+      <w:r>
+        <w:t>author’s terminal reads</w:t>
+      </w:r>
+      <w:r>
+        <w:t xml:space="preserve"> </w:t>
+      </w:r>
+      <w:r>
+        <w:rPr>
+          <w:color w:val="2F5496" w:themeColor="accent1" w:themeShade="BF"/>
+        </w:rPr>
+        <w:t xml:space="preserve">“Requirement already </w:t>
+      </w:r>
+      <w:r>
+        <w:rPr>
+          <w:color w:val="2F5496" w:themeColor="accent1" w:themeShade="BF"/>
+        </w:rPr>
+        <w:t>satisfied NumPy</w:t>
+      </w:r>
+      <w:r>
+        <w:rPr>
+          <w:color w:val="2F5496" w:themeColor="accent1" w:themeShade="BF"/>
+        </w:rPr>
+        <w:t xml:space="preserve"> in c:\tools\manim\lib\site-packages (1.24.2)</w:t>
+      </w:r>
+      <w:r>
+        <w:rPr>
+          <w:color w:val="2F5496" w:themeColor="accent1" w:themeShade="BF"/>
+        </w:rPr>
+        <w:t>”</w:t>
+      </w:r>
+      <w:r>
+        <w:t xml:space="preserve">. This would be </w:t>
+      </w:r>
+      <w:r>
+        <w:t xml:space="preserve">different for each user based on the structure of their home directory. </w:t>
+      </w:r>
+      <w:r>
+        <w:t>The package has been installed correctly w</w:t>
+      </w:r>
+      <w:r>
+        <w:t>hen t</w:t>
+      </w:r>
+      <w:r>
+        <w:t>he</w:t>
+      </w:r>
+      <w:r>
+        <w:t xml:space="preserve"> terminal displays</w:t>
+      </w:r>
+      <w:r>
+        <w:t xml:space="preserve"> installation is successful</w:t>
+      </w:r>
+      <w:r>
+        <w:t>.</w:t>
+      </w:r>
+      <w:r>
+        <w:t xml:space="preserve"> (Note: Install pip if VS Code prompts you for it)</w:t>
+      </w:r>
     </w:p>
     <w:tbl>
       <w:tblPr>
         <w:tblStyle w:val="TableGrid"/>
         <w:tblW w:w="0" w:type="auto"/>
-        <w:tblInd w:w="1440" w:type="dxa"/>
+        <w:jc w:val="center"/>
+        <w:tblBorders>
+          <w:top w:val="none" w:sz="0" w:space="0" w:color="auto"/>
+          <w:left w:val="none" w:sz="0" w:space="0" w:color="auto"/>
+          <w:bottom w:val="none" w:sz="0" w:space="0" w:color="auto"/>
+          <w:right w:val="none" w:sz="0" w:space="0" w:color="auto"/>
+          <w:insideH w:val="none" w:sz="0" w:space="0" w:color="auto"/>
+          <w:insideV w:val="none" w:sz="0" w:space="0" w:color="auto"/>
+        </w:tblBorders>
         <w:tblLook w:val="04A0" w:firstRow="1" w:lastRow="0" w:firstColumn="1" w:lastColumn="0" w:noHBand="0" w:noVBand="1"/>
       </w:tblPr>
       <w:tblGrid>
-        <w:gridCol w:w="3955"/>
-        <w:gridCol w:w="3955"/>
+        <w:gridCol w:w="9360"/>
       </w:tblGrid>
       <w:tr>
+        <w:trPr>
+          <w:jc w:val="center"/>
+        </w:trPr>
         <w:tc>
           <w:tcPr>
-            <w:tcW w:w="3955" w:type="dxa"/>
+            <w:tcW w:w="4536" w:type="dxa"/>
           </w:tcPr>
+          <w:p>
+            <w:pPr>
+              <w:pStyle w:val="ListParagraph"/>
+              <w:ind w:left="0"/>
+              <w:rPr>
+                <w:noProof/>
+              </w:rPr>
+            </w:pPr>
+          </w:p>
+          <w:p>
+            <w:pPr>
+              <w:pStyle w:val="ListParagraph"/>
+              <w:ind w:left="0"/>
+              <w:rPr>
+                <w:noProof/>
+              </w:rPr>
+            </w:pPr>
+          </w:p>
           <w:p>
             <w:pPr>
               <w:pStyle w:val="ListParagraph"/>
@@ -1269,9 +1485,9 @@
               </w:rPr>
               <w:lastRenderedPageBreak/>
               <w:drawing>
-                <wp:inline distT="0" distB="0" distL="0" distR="0" wp14:anchorId="6FF41F63" wp14:editId="1D06F1B4">
-                  <wp:extent cx="2743200" cy="1649286"/>
-                  <wp:effectExtent l="0" t="0" r="0" b="8255"/>
+                <wp:inline distT="0" distB="0" distL="0" distR="0" wp14:anchorId="6FF41F63" wp14:editId="7F0BF481">
+                  <wp:extent cx="5822950" cy="3298190"/>
+                  <wp:effectExtent l="0" t="0" r="6350" b="0"/>
                   <wp:docPr id="92422301" name="Picture 7" descr="A screenshot of a computer&#10;&#10;Description automatically generated"/>
                   <wp:cNvGraphicFramePr>
                     <a:graphicFrameLocks xmlns:a="http://schemas.openxmlformats.org/drawingml/2006/main" noChangeAspect="1"/>
@@ -1297,7 +1513,7 @@
                         <pic:spPr bwMode="auto">
                           <a:xfrm>
                             <a:off x="0" y="0"/>
-                            <a:ext cx="2743200" cy="1649286"/>
+                            <a:ext cx="5823625" cy="3298572"/>
                           </a:xfrm>
                           <a:prstGeom prst="rect">
                             <a:avLst/>
@@ -1319,9 +1535,33 @@
             </w:r>
           </w:p>
         </w:tc>
+      </w:tr>
+      <w:tr>
+        <w:trPr>
+          <w:jc w:val="center"/>
+        </w:trPr>
         <w:tc>
           <w:tcPr>
-            <w:tcW w:w="3955" w:type="dxa"/>
+            <w:tcW w:w="4536" w:type="dxa"/>
+          </w:tcPr>
+          <w:p>
+            <w:pPr>
+              <w:pStyle w:val="ListParagraph"/>
+              <w:ind w:left="0"/>
+              <w:rPr>
+                <w:noProof/>
+              </w:rPr>
+            </w:pPr>
+          </w:p>
+        </w:tc>
+      </w:tr>
+      <w:tr>
+        <w:trPr>
+          <w:jc w:val="center"/>
+        </w:trPr>
+        <w:tc>
+          <w:tcPr>
+            <w:tcW w:w="7910" w:type="dxa"/>
           </w:tcPr>
           <w:p>
             <w:pPr>
@@ -1333,10 +1573,10 @@
                 <w:noProof/>
               </w:rPr>
               <w:drawing>
-                <wp:inline distT="0" distB="0" distL="0" distR="0" wp14:anchorId="684621E3" wp14:editId="3748A80E">
-                  <wp:extent cx="2743200" cy="1667022"/>
-                  <wp:effectExtent l="0" t="0" r="0" b="9525"/>
-                  <wp:docPr id="2039580241" name="Picture 1" descr="A screenshot of a computer&#10;&#10;Description automatically generated"/>
+                <wp:inline distT="0" distB="0" distL="0" distR="0" wp14:anchorId="528E1FE0" wp14:editId="524435B4">
+                  <wp:extent cx="5029200" cy="3395785"/>
+                  <wp:effectExtent l="0" t="0" r="0" b="0"/>
+                  <wp:docPr id="1064319376" name="Picture 4" descr="A screenshot of a computer&#10;&#10;Description automatically generated"/>
                   <wp:cNvGraphicFramePr>
                     <a:graphicFrameLocks xmlns:a="http://schemas.openxmlformats.org/drawingml/2006/main" noChangeAspect="1"/>
                   </wp:cNvGraphicFramePr>
@@ -1344,7 +1584,7 @@
                     <a:graphicData uri="http://schemas.openxmlformats.org/drawingml/2006/picture">
                       <pic:pic xmlns:pic="http://schemas.openxmlformats.org/drawingml/2006/picture">
                         <pic:nvPicPr>
-                          <pic:cNvPr id="2039580241" name="Picture 1" descr="A screenshot of a computer&#10;&#10;Description automatically generated"/>
+                          <pic:cNvPr id="1064319376" name="Picture 4" descr="A screenshot of a computer&#10;&#10;Description automatically generated"/>
                           <pic:cNvPicPr/>
                         </pic:nvPicPr>
                         <pic:blipFill>
@@ -1362,7 +1602,7 @@
                         <pic:spPr>
                           <a:xfrm>
                             <a:off x="0" y="0"/>
-                            <a:ext cx="2743200" cy="1667022"/>
+                            <a:ext cx="5029200" cy="3395785"/>
                           </a:xfrm>
                           <a:prstGeom prst="rect">
                             <a:avLst/>
@@ -1377,35 +1617,15 @@
           </w:p>
         </w:tc>
       </w:tr>
-      <w:tr>
-        <w:tc>
-          <w:tcPr>
-            <w:tcW w:w="7910" w:type="dxa"/>
-            <w:gridSpan w:val="2"/>
-          </w:tcPr>
-          <w:p>
-            <w:pPr>
-              <w:pStyle w:val="ListParagraph"/>
-              <w:ind w:left="0"/>
-            </w:pPr>
-          </w:p>
-        </w:tc>
-      </w:tr>
     </w:tbl>
     <w:p>
       <w:pPr>
-        <w:pStyle w:val="ListParagraph"/>
-        <w:ind w:left="1440"/>
-      </w:pPr>
-    </w:p>
-    <w:p>
-      <w:pPr>
-        <w:pStyle w:val="ListParagraph"/>
-        <w:ind w:left="1440"/>
-      </w:pPr>
-    </w:p>
-    <w:p/>
-    <w:p/>
+        <w:rPr>
+          <w:b/>
+          <w:bCs/>
+        </w:rPr>
+      </w:pPr>
+    </w:p>
     <w:p>
       <w:r>
         <w:rPr>

</xml_diff>